<commit_message>
Some minor changes in Students' research work/v2.docx
</commit_message>
<xml_diff>
--- a/4 term/Students' research work/v2.docx
+++ b/4 term/Students' research work/v2.docx
@@ -240,6 +240,38 @@
         </w:rPr>
         <w:t>цидентное одной и той же вершине.</w:t>
       </w:r>
+      <w:r>
+        <w:rPr>
+          <w:rFonts w:ascii="Times New Roman" w:hAnsi="Times New Roman" w:cs="Times New Roman"/>
+          <w:color w:val="333333"/>
+          <w:sz w:val="24"/>
+          <w:szCs w:val="24"/>
+          <w:shd w:val="clear" w:color="auto" w:fill="FFFFFF"/>
+        </w:rPr>
+        <w:br/>
+      </w:r>
+      <w:r>
+        <w:rPr>
+          <w:rFonts w:ascii="Times New Roman" w:hAnsi="Times New Roman" w:cs="Times New Roman"/>
+          <w:b/>
+          <w:bCs/>
+          <w:color w:val="333333"/>
+          <w:sz w:val="24"/>
+          <w:szCs w:val="24"/>
+          <w:shd w:val="clear" w:color="auto" w:fill="FFFFFF"/>
+        </w:rPr>
+        <w:t>Цикл</w:t>
+      </w:r>
+      <w:r>
+        <w:rPr>
+          <w:rFonts w:ascii="Times New Roman" w:hAnsi="Times New Roman" w:cs="Times New Roman"/>
+          <w:color w:val="333333"/>
+          <w:sz w:val="24"/>
+          <w:szCs w:val="24"/>
+          <w:shd w:val="clear" w:color="auto" w:fill="FFFFFF"/>
+        </w:rPr>
+        <w:t xml:space="preserve"> – возможность прийти в одну и ту же точку 2 и больше путями.</w:t>
+      </w:r>
     </w:p>
     <w:p>
       <w:pPr>
@@ -284,7 +316,51 @@
           <w:szCs w:val="24"/>
           <w:shd w:val="clear" w:color="auto" w:fill="FFFFFF"/>
         </w:rPr>
-        <w:t xml:space="preserve"> называют лабиринт без петель или замкнутых цепей и без недостижимых областей. Также он называется лабиринтом с одиночным соединением (simply-connected Maze). Из каждой точки существует ровно один путь к любой другой точке. Лабиринт имеет только одно решение. </w:t>
+        <w:t xml:space="preserve"> называют лабиринт без петель или замкнутых цепей и без недостижимых областей. Также он называется лабиринтом с одиночным соединением (</w:t>
+      </w:r>
+      <w:proofErr w:type="spellStart"/>
+      <w:r>
+        <w:rPr>
+          <w:rFonts w:ascii="Times New Roman" w:hAnsi="Times New Roman" w:cs="Times New Roman"/>
+          <w:color w:val="222222"/>
+          <w:sz w:val="24"/>
+          <w:szCs w:val="24"/>
+          <w:shd w:val="clear" w:color="auto" w:fill="FFFFFF"/>
+        </w:rPr>
+        <w:t>simply-connected</w:t>
+      </w:r>
+      <w:proofErr w:type="spellEnd"/>
+      <w:r>
+        <w:rPr>
+          <w:rFonts w:ascii="Times New Roman" w:hAnsi="Times New Roman" w:cs="Times New Roman"/>
+          <w:color w:val="222222"/>
+          <w:sz w:val="24"/>
+          <w:szCs w:val="24"/>
+          <w:shd w:val="clear" w:color="auto" w:fill="FFFFFF"/>
+        </w:rPr>
+        <w:t xml:space="preserve"> </w:t>
+      </w:r>
+      <w:proofErr w:type="spellStart"/>
+      <w:r>
+        <w:rPr>
+          <w:rFonts w:ascii="Times New Roman" w:hAnsi="Times New Roman" w:cs="Times New Roman"/>
+          <w:color w:val="222222"/>
+          <w:sz w:val="24"/>
+          <w:szCs w:val="24"/>
+          <w:shd w:val="clear" w:color="auto" w:fill="FFFFFF"/>
+        </w:rPr>
+        <w:t>Maze</w:t>
+      </w:r>
+      <w:proofErr w:type="spellEnd"/>
+      <w:r>
+        <w:rPr>
+          <w:rFonts w:ascii="Times New Roman" w:hAnsi="Times New Roman" w:cs="Times New Roman"/>
+          <w:color w:val="222222"/>
+          <w:sz w:val="24"/>
+          <w:szCs w:val="24"/>
+          <w:shd w:val="clear" w:color="auto" w:fill="FFFFFF"/>
+        </w:rPr>
+        <w:t xml:space="preserve">). Из каждой точки существует ровно один путь к любой другой точке. Лабиринт имеет только одно решение. </w:t>
       </w:r>
       <w:r>
         <w:rPr>
@@ -388,7 +464,33 @@
           <w:szCs w:val="24"/>
           <w:shd w:val="clear" w:color="auto" w:fill="FFFFFF"/>
         </w:rPr>
-        <w:t>Плетёный (Braid)</w:t>
+        <w:t>Плетёный (</w:t>
+      </w:r>
+      <w:proofErr w:type="spellStart"/>
+      <w:r>
+        <w:rPr>
+          <w:rFonts w:ascii="Times New Roman" w:hAnsi="Times New Roman" w:cs="Times New Roman"/>
+          <w:b/>
+          <w:bCs/>
+          <w:color w:val="222222"/>
+          <w:sz w:val="24"/>
+          <w:szCs w:val="24"/>
+          <w:shd w:val="clear" w:color="auto" w:fill="FFFFFF"/>
+        </w:rPr>
+        <w:t>Braid</w:t>
+      </w:r>
+      <w:proofErr w:type="spellEnd"/>
+      <w:r>
+        <w:rPr>
+          <w:rFonts w:ascii="Times New Roman" w:hAnsi="Times New Roman" w:cs="Times New Roman"/>
+          <w:b/>
+          <w:bCs/>
+          <w:color w:val="222222"/>
+          <w:sz w:val="24"/>
+          <w:szCs w:val="24"/>
+          <w:shd w:val="clear" w:color="auto" w:fill="FFFFFF"/>
+        </w:rPr>
+        <w:t>)</w:t>
       </w:r>
       <w:r>
         <w:rPr>
@@ -410,7 +512,95 @@
           <w:szCs w:val="24"/>
           <w:shd w:val="clear" w:color="auto" w:fill="FFFFFF"/>
         </w:rPr>
-        <w:t xml:space="preserve">означает, что в лабиринте нет тупиков. Также его называют лабиринтом с многократными соединениями (purely multiply connected Maze). В таком лабиринте используются проходы, замыкающиеся и возвращающиеся друг к другу (отсюда название «плетёный»), они заставляют тратить больше времени на ходьбу кругами вместо попадания в тупики. </w:t>
+        <w:t>означает, что в лабиринте нет тупиков. Также его называют лабиринтом с многократными соединениями (</w:t>
+      </w:r>
+      <w:proofErr w:type="spellStart"/>
+      <w:r>
+        <w:rPr>
+          <w:rFonts w:ascii="Times New Roman" w:hAnsi="Times New Roman" w:cs="Times New Roman"/>
+          <w:color w:val="222222"/>
+          <w:sz w:val="24"/>
+          <w:szCs w:val="24"/>
+          <w:shd w:val="clear" w:color="auto" w:fill="FFFFFF"/>
+        </w:rPr>
+        <w:t>purely</w:t>
+      </w:r>
+      <w:proofErr w:type="spellEnd"/>
+      <w:r>
+        <w:rPr>
+          <w:rFonts w:ascii="Times New Roman" w:hAnsi="Times New Roman" w:cs="Times New Roman"/>
+          <w:color w:val="222222"/>
+          <w:sz w:val="24"/>
+          <w:szCs w:val="24"/>
+          <w:shd w:val="clear" w:color="auto" w:fill="FFFFFF"/>
+        </w:rPr>
+        <w:t xml:space="preserve"> </w:t>
+      </w:r>
+      <w:proofErr w:type="spellStart"/>
+      <w:r>
+        <w:rPr>
+          <w:rFonts w:ascii="Times New Roman" w:hAnsi="Times New Roman" w:cs="Times New Roman"/>
+          <w:color w:val="222222"/>
+          <w:sz w:val="24"/>
+          <w:szCs w:val="24"/>
+          <w:shd w:val="clear" w:color="auto" w:fill="FFFFFF"/>
+        </w:rPr>
+        <w:t>multiply</w:t>
+      </w:r>
+      <w:proofErr w:type="spellEnd"/>
+      <w:r>
+        <w:rPr>
+          <w:rFonts w:ascii="Times New Roman" w:hAnsi="Times New Roman" w:cs="Times New Roman"/>
+          <w:color w:val="222222"/>
+          <w:sz w:val="24"/>
+          <w:szCs w:val="24"/>
+          <w:shd w:val="clear" w:color="auto" w:fill="FFFFFF"/>
+        </w:rPr>
+        <w:t xml:space="preserve"> </w:t>
+      </w:r>
+      <w:proofErr w:type="spellStart"/>
+      <w:r>
+        <w:rPr>
+          <w:rFonts w:ascii="Times New Roman" w:hAnsi="Times New Roman" w:cs="Times New Roman"/>
+          <w:color w:val="222222"/>
+          <w:sz w:val="24"/>
+          <w:szCs w:val="24"/>
+          <w:shd w:val="clear" w:color="auto" w:fill="FFFFFF"/>
+        </w:rPr>
+        <w:t>connected</w:t>
+      </w:r>
+      <w:proofErr w:type="spellEnd"/>
+      <w:r>
+        <w:rPr>
+          <w:rFonts w:ascii="Times New Roman" w:hAnsi="Times New Roman" w:cs="Times New Roman"/>
+          <w:color w:val="222222"/>
+          <w:sz w:val="24"/>
+          <w:szCs w:val="24"/>
+          <w:shd w:val="clear" w:color="auto" w:fill="FFFFFF"/>
+        </w:rPr>
+        <w:t xml:space="preserve"> </w:t>
+      </w:r>
+      <w:proofErr w:type="spellStart"/>
+      <w:r>
+        <w:rPr>
+          <w:rFonts w:ascii="Times New Roman" w:hAnsi="Times New Roman" w:cs="Times New Roman"/>
+          <w:color w:val="222222"/>
+          <w:sz w:val="24"/>
+          <w:szCs w:val="24"/>
+          <w:shd w:val="clear" w:color="auto" w:fill="FFFFFF"/>
+        </w:rPr>
+        <w:t>Maze</w:t>
+      </w:r>
+      <w:proofErr w:type="spellEnd"/>
+      <w:r>
+        <w:rPr>
+          <w:rFonts w:ascii="Times New Roman" w:hAnsi="Times New Roman" w:cs="Times New Roman"/>
+          <w:color w:val="222222"/>
+          <w:sz w:val="24"/>
+          <w:szCs w:val="24"/>
+          <w:shd w:val="clear" w:color="auto" w:fill="FFFFFF"/>
+        </w:rPr>
+        <w:t xml:space="preserve">). В таком лабиринте используются проходы, замыкающиеся и возвращающиеся друг к другу (отсюда название «плетёный»), они заставляют тратить больше времени на ходьбу кругами вместо попадания в тупики. </w:t>
       </w:r>
       <w:r>
         <w:rPr>
@@ -481,18 +671,47 @@
           <w:shd w:val="clear" w:color="auto" w:fill="FFFFFF"/>
         </w:rPr>
       </w:pPr>
-      <w:r>
-        <w:rPr>
-          <w:rFonts w:ascii="Times New Roman" w:hAnsi="Times New Roman" w:cs="Times New Roman"/>
-          <w:b/>
-          <w:bCs/>
-          <w:color w:val="222222"/>
-          <w:sz w:val="24"/>
-          <w:szCs w:val="24"/>
-          <w:shd w:val="clear" w:color="auto" w:fill="FFFFFF"/>
-        </w:rPr>
-        <w:t>Одномаршрутный (Unicursal</w:t>
-      </w:r>
+      <w:proofErr w:type="spellStart"/>
+      <w:r>
+        <w:rPr>
+          <w:rFonts w:ascii="Times New Roman" w:hAnsi="Times New Roman" w:cs="Times New Roman"/>
+          <w:b/>
+          <w:bCs/>
+          <w:color w:val="222222"/>
+          <w:sz w:val="24"/>
+          <w:szCs w:val="24"/>
+          <w:shd w:val="clear" w:color="auto" w:fill="FFFFFF"/>
+        </w:rPr>
+        <w:lastRenderedPageBreak/>
+        <w:t>Одномаршрутный</w:t>
+      </w:r>
+      <w:proofErr w:type="spellEnd"/>
+      <w:r>
+        <w:rPr>
+          <w:rFonts w:ascii="Times New Roman" w:hAnsi="Times New Roman" w:cs="Times New Roman"/>
+          <w:b/>
+          <w:bCs/>
+          <w:color w:val="222222"/>
+          <w:sz w:val="24"/>
+          <w:szCs w:val="24"/>
+          <w:shd w:val="clear" w:color="auto" w:fill="FFFFFF"/>
+        </w:rPr>
+        <w:t xml:space="preserve"> (</w:t>
+      </w:r>
+      <w:proofErr w:type="spellStart"/>
+      <w:r>
+        <w:rPr>
+          <w:rFonts w:ascii="Times New Roman" w:hAnsi="Times New Roman" w:cs="Times New Roman"/>
+          <w:b/>
+          <w:bCs/>
+          <w:color w:val="222222"/>
+          <w:sz w:val="24"/>
+          <w:szCs w:val="24"/>
+          <w:shd w:val="clear" w:color="auto" w:fill="FFFFFF"/>
+        </w:rPr>
+        <w:t>Unicursal</w:t>
+      </w:r>
+      <w:proofErr w:type="spellEnd"/>
       <w:r>
         <w:rPr>
           <w:rFonts w:ascii="Times New Roman" w:hAnsi="Times New Roman" w:cs="Times New Roman"/>
@@ -513,18 +732,29 @@
           <w:szCs w:val="24"/>
           <w:shd w:val="clear" w:color="auto" w:fill="FFFFFF"/>
         </w:rPr>
-        <w:t xml:space="preserve"> подразумевает лабиринт без развилок. Одномаршрутный лабиринт содержит один длинный извивающийся проход, который </w:t>
-      </w:r>
-      <w:r>
-        <w:rPr>
-          <w:rFonts w:ascii="Times New Roman" w:hAnsi="Times New Roman" w:cs="Times New Roman"/>
-          <w:color w:val="222222"/>
-          <w:sz w:val="24"/>
-          <w:szCs w:val="24"/>
-          <w:shd w:val="clear" w:color="auto" w:fill="FFFFFF"/>
-        </w:rPr>
-        <w:lastRenderedPageBreak/>
-        <w:t>меняет направление на всём протяжении лабиринта. Он не очень сложен, только если вы случайно не повернёте назад на полпути и не вернётесь в начало.</w:t>
+        <w:t xml:space="preserve"> подразумевает лабиринт без развилок. </w:t>
+      </w:r>
+      <w:proofErr w:type="spellStart"/>
+      <w:r>
+        <w:rPr>
+          <w:rFonts w:ascii="Times New Roman" w:hAnsi="Times New Roman" w:cs="Times New Roman"/>
+          <w:color w:val="222222"/>
+          <w:sz w:val="24"/>
+          <w:szCs w:val="24"/>
+          <w:shd w:val="clear" w:color="auto" w:fill="FFFFFF"/>
+        </w:rPr>
+        <w:t>Одномаршрутный</w:t>
+      </w:r>
+      <w:proofErr w:type="spellEnd"/>
+      <w:r>
+        <w:rPr>
+          <w:rFonts w:ascii="Times New Roman" w:hAnsi="Times New Roman" w:cs="Times New Roman"/>
+          <w:color w:val="222222"/>
+          <w:sz w:val="24"/>
+          <w:szCs w:val="24"/>
+          <w:shd w:val="clear" w:color="auto" w:fill="FFFFFF"/>
+        </w:rPr>
+        <w:t xml:space="preserve"> лабиринт содержит один длинный извивающийся проход, который меняет направление на всём протяжении лабиринта. Он не очень сложен, только если вы случайно не повернёте назад на полпути и не вернётесь в начало.</w:t>
       </w:r>
     </w:p>
     <w:p>
@@ -746,15 +976,49 @@
           <w:szCs w:val="24"/>
         </w:rPr>
       </w:pPr>
-      <w:r>
-        <w:rPr>
-          <w:rFonts w:ascii="Times New Roman" w:hAnsi="Times New Roman" w:cs="Times New Roman"/>
-          <w:b/>
-          <w:bCs/>
-          <w:sz w:val="24"/>
-          <w:szCs w:val="24"/>
-        </w:rPr>
-        <w:t>Recursive backtracker:</w:t>
+      <w:proofErr w:type="spellStart"/>
+      <w:r>
+        <w:rPr>
+          <w:rFonts w:ascii="Times New Roman" w:hAnsi="Times New Roman" w:cs="Times New Roman"/>
+          <w:b/>
+          <w:bCs/>
+          <w:sz w:val="24"/>
+          <w:szCs w:val="24"/>
+        </w:rPr>
+        <w:t>Recursive</w:t>
+      </w:r>
+      <w:proofErr w:type="spellEnd"/>
+      <w:r>
+        <w:rPr>
+          <w:rFonts w:ascii="Times New Roman" w:hAnsi="Times New Roman" w:cs="Times New Roman"/>
+          <w:b/>
+          <w:bCs/>
+          <w:sz w:val="24"/>
+          <w:szCs w:val="24"/>
+        </w:rPr>
+        <w:t xml:space="preserve"> </w:t>
+      </w:r>
+      <w:proofErr w:type="spellStart"/>
+      <w:r>
+        <w:rPr>
+          <w:rFonts w:ascii="Times New Roman" w:hAnsi="Times New Roman" w:cs="Times New Roman"/>
+          <w:b/>
+          <w:bCs/>
+          <w:sz w:val="24"/>
+          <w:szCs w:val="24"/>
+        </w:rPr>
+        <w:t>backtracker</w:t>
+      </w:r>
+      <w:proofErr w:type="spellEnd"/>
+      <w:r>
+        <w:rPr>
+          <w:rFonts w:ascii="Times New Roman" w:hAnsi="Times New Roman" w:cs="Times New Roman"/>
+          <w:b/>
+          <w:bCs/>
+          <w:sz w:val="24"/>
+          <w:szCs w:val="24"/>
+        </w:rPr>
+        <w:t>:</w:t>
       </w:r>
       <w:r>
         <w:rPr>
@@ -805,15 +1069,37 @@
           <w:sz w:val="24"/>
           <w:szCs w:val="24"/>
         </w:rPr>
-        <w:t>Алгоритм Краскала:</w:t>
-      </w:r>
-      <w:r>
-        <w:rPr>
-          <w:rFonts w:ascii="Times New Roman" w:hAnsi="Times New Roman" w:cs="Times New Roman"/>
-          <w:sz w:val="24"/>
-          <w:szCs w:val="24"/>
-        </w:rPr>
-        <w:t xml:space="preserve"> создаёт минимальное связующее дерево. Он вырезает сегменты проходов по всему лабиринту случайным образом. Для его работы требуется объём памяти, пропорциональный размеру лабиринта, а также возможность перечисления каждого ребра или стены между ячейками лабиринта в случайном порядке. Помечаем каждую ячейку уникальным идентификатором, а затем обходим все рёбра в случайном порядке. Если ячейки с обеих сторон от каждого ребра имеют разные идентификаторы, то удаляем стену и задаём всем ячейкам с одной стороны тот же идентификатор, что и ячейкам с другой. Если ячейки на обеих сторонах стены уже имеют одинаковый идентификатор, то между ними уже существует какой-то путь, поэтому стену можно оставить, чтобы не создавать петель. Объединение двух множество по обеим сторонам стены будет медленной операцией. Объединение, а также поиск можно выполнять почти за постоянное время благодаря использованию алгоритма объединения-поиска (union-find algorithm): помещаем каждую ячейку в древовидную структуру, корневым элементом </w:t>
+        <w:t xml:space="preserve">Алгоритм </w:t>
+      </w:r>
+      <w:proofErr w:type="spellStart"/>
+      <w:r>
+        <w:rPr>
+          <w:rFonts w:ascii="Times New Roman" w:hAnsi="Times New Roman" w:cs="Times New Roman"/>
+          <w:b/>
+          <w:bCs/>
+          <w:sz w:val="24"/>
+          <w:szCs w:val="24"/>
+        </w:rPr>
+        <w:t>Краскала</w:t>
+      </w:r>
+      <w:proofErr w:type="spellEnd"/>
+      <w:r>
+        <w:rPr>
+          <w:rFonts w:ascii="Times New Roman" w:hAnsi="Times New Roman" w:cs="Times New Roman"/>
+          <w:b/>
+          <w:bCs/>
+          <w:sz w:val="24"/>
+          <w:szCs w:val="24"/>
+        </w:rPr>
+        <w:t>:</w:t>
+      </w:r>
+      <w:r>
+        <w:rPr>
+          <w:rFonts w:ascii="Times New Roman" w:hAnsi="Times New Roman" w:cs="Times New Roman"/>
+          <w:sz w:val="24"/>
+          <w:szCs w:val="24"/>
+        </w:rPr>
+        <w:t xml:space="preserve"> создаёт минимальное связующее дерево. Он вырезает сегменты проходов по всему лабиринту случайным образом. Для его работы требуется объём памяти, пропорциональный размеру лабиринта, а также возможность перечисления каждого ребра или стены между ячейками лабиринта в случайном порядке. Помечаем каждую ячейку уникальным идентификатором, а затем обходим все рёбра в случайном порядке. Если ячейки с обеих сторон от каждого ребра имеют разные идентификаторы, то удаляем стену и задаём всем ячейкам с одной стороны тот же идентификатор, что и ячейкам с другой. Если ячейки на обеих сторонах стены уже имеют одинаковый идентификатор, то между ними уже существует какой-то путь, поэтому стену можно оставить, чтобы не создавать петель. Объединение двух множество по обеим сторонам стены будет медленной операцией. Объединение, а также поиск можно выполнять почти </w:t>
       </w:r>
       <w:r>
         <w:rPr>
@@ -822,7 +1108,43 @@
           <w:szCs w:val="24"/>
         </w:rPr>
         <w:lastRenderedPageBreak/>
-        <w:t xml:space="preserve">является идентификатор. Объединение выполняется быстро благодаря сращиванию двух деревьев. </w:t>
+        <w:t>за постоянное время благодаря использованию алгоритма объединения-поиска (</w:t>
+      </w:r>
+      <w:proofErr w:type="spellStart"/>
+      <w:r>
+        <w:rPr>
+          <w:rFonts w:ascii="Times New Roman" w:hAnsi="Times New Roman" w:cs="Times New Roman"/>
+          <w:sz w:val="24"/>
+          <w:szCs w:val="24"/>
+        </w:rPr>
+        <w:t>union-find</w:t>
+      </w:r>
+      <w:proofErr w:type="spellEnd"/>
+      <w:r>
+        <w:rPr>
+          <w:rFonts w:ascii="Times New Roman" w:hAnsi="Times New Roman" w:cs="Times New Roman"/>
+          <w:sz w:val="24"/>
+          <w:szCs w:val="24"/>
+        </w:rPr>
+        <w:t xml:space="preserve"> </w:t>
+      </w:r>
+      <w:proofErr w:type="spellStart"/>
+      <w:r>
+        <w:rPr>
+          <w:rFonts w:ascii="Times New Roman" w:hAnsi="Times New Roman" w:cs="Times New Roman"/>
+          <w:sz w:val="24"/>
+          <w:szCs w:val="24"/>
+        </w:rPr>
+        <w:t>algorithm</w:t>
+      </w:r>
+      <w:proofErr w:type="spellEnd"/>
+      <w:r>
+        <w:rPr>
+          <w:rFonts w:ascii="Times New Roman" w:hAnsi="Times New Roman" w:cs="Times New Roman"/>
+          <w:sz w:val="24"/>
+          <w:szCs w:val="24"/>
+        </w:rPr>
+        <w:t xml:space="preserve">): помещаем каждую ячейку в древовидную структуру, корневым элементом является идентификатор. Объединение выполняется быстро благодаря сращиванию двух деревьев. </w:t>
       </w:r>
       <w:r>
         <w:rPr>
@@ -897,7 +1219,25 @@
           <w:sz w:val="24"/>
           <w:szCs w:val="24"/>
         </w:rPr>
-        <w:t xml:space="preserve"> кучи требует времени log(n).</w:t>
+        <w:t xml:space="preserve"> кучи требует времени </w:t>
+      </w:r>
+      <w:proofErr w:type="spellStart"/>
+      <w:r>
+        <w:rPr>
+          <w:rFonts w:ascii="Times New Roman" w:hAnsi="Times New Roman" w:cs="Times New Roman"/>
+          <w:sz w:val="24"/>
+          <w:szCs w:val="24"/>
+        </w:rPr>
+        <w:t>log</w:t>
+      </w:r>
+      <w:proofErr w:type="spellEnd"/>
+      <w:r>
+        <w:rPr>
+          <w:rFonts w:ascii="Times New Roman" w:hAnsi="Times New Roman" w:cs="Times New Roman"/>
+          <w:sz w:val="24"/>
+          <w:szCs w:val="24"/>
+        </w:rPr>
+        <w:t>(n).</w:t>
       </w:r>
     </w:p>
     <w:p>
@@ -994,7 +1334,29 @@
           <w:sz w:val="24"/>
           <w:szCs w:val="24"/>
         </w:rPr>
-        <w:t>Алгоритм Олдоса-Бродера:</w:t>
+        <w:t xml:space="preserve">Алгоритм </w:t>
+      </w:r>
+      <w:proofErr w:type="spellStart"/>
+      <w:r>
+        <w:rPr>
+          <w:rFonts w:ascii="Times New Roman" w:hAnsi="Times New Roman" w:cs="Times New Roman"/>
+          <w:b/>
+          <w:bCs/>
+          <w:sz w:val="24"/>
+          <w:szCs w:val="24"/>
+        </w:rPr>
+        <w:t>Олдоса-Бродера</w:t>
+      </w:r>
+      <w:proofErr w:type="spellEnd"/>
+      <w:r>
+        <w:rPr>
+          <w:rFonts w:ascii="Times New Roman" w:hAnsi="Times New Roman" w:cs="Times New Roman"/>
+          <w:b/>
+          <w:bCs/>
+          <w:sz w:val="24"/>
+          <w:szCs w:val="24"/>
+        </w:rPr>
+        <w:t>:</w:t>
       </w:r>
       <w:r>
         <w:rPr>
@@ -1093,7 +1455,7 @@
           <w:sz w:val="24"/>
           <w:szCs w:val="24"/>
         </w:rPr>
-        <w:t xml:space="preserve"> занимает память вплоть до размеров лабиринта. Начинаем со случайно выбранной начальной ячейки лабиринта. Выбираем случайную ячейку, которая ещё не является частью лабиринта и выполняем случайный обход, пока не найдём ячейку, уже принадлежащую лабиринту. Как только мы наткнёмся на уже созданную часть лабиринта, возвращаемся к выбранной случайной ячейке и вырезаем весь проделанный </w:t>
+        <w:t xml:space="preserve"> занимает память вплоть до размеров лабиринта. Начинаем со случайно выбранной начальной ячейки лабиринта. Выбираем случайную ячейку, которая ещё не является частью лабиринта и выполняем случайный обход, пока не найдём ячейку, </w:t>
       </w:r>
       <w:r>
         <w:rPr>
@@ -1102,7 +1464,7 @@
           <w:szCs w:val="24"/>
         </w:rPr>
         <w:lastRenderedPageBreak/>
-        <w:t>путь, добавляя эти ячейки к лабиринту. Конкретнее, при возврате по пути мы в каждой ячейке выполняем вырезание в том направлении, в котором проходил случайный обход при последнем выходе из ячейки. Это позволяет избежать появления петель вдоль пути возврата, благодаря чему к лабиринту присоединяется один длинный проход. Лабиринт завершён, когда к нему присоединены все ячейки. Алгоритм имеет проблемы со скоростью, потому что может уйти много времени на нахождение первого случайного пути к начальной ячейке.</w:t>
+        <w:t>уже принадлежащую лабиринту. Как только мы наткнёмся на уже созданную часть лабиринта, возвращаемся к выбранной случайной ячейке и вырезаем весь проделанный путь, добавляя эти ячейки к лабиринту. Конкретнее, при возврате по пути мы в каждой ячейке выполняем вырезание в том направлении, в котором проходил случайный обход при последнем выходе из ячейки. Это позволяет избежать появления петель вдоль пути возврата, благодаря чему к лабиринту присоединяется один длинный проход. Лабиринт завершён, когда к нему присоединены все ячейки. Алгоритм имеет проблемы со скоростью, потому что может уйти много времени на нахождение первого случайного пути к начальной ячейке.</w:t>
       </w:r>
     </w:p>
     <w:p>
@@ -1121,7 +1483,73 @@
           <w:sz w:val="24"/>
           <w:szCs w:val="24"/>
         </w:rPr>
-        <w:t>Алгоритм Hunt and kill:</w:t>
+        <w:t xml:space="preserve">Алгоритм </w:t>
+      </w:r>
+      <w:proofErr w:type="spellStart"/>
+      <w:r>
+        <w:rPr>
+          <w:rFonts w:ascii="Times New Roman" w:hAnsi="Times New Roman" w:cs="Times New Roman"/>
+          <w:b/>
+          <w:bCs/>
+          <w:sz w:val="24"/>
+          <w:szCs w:val="24"/>
+        </w:rPr>
+        <w:t>Hunt</w:t>
+      </w:r>
+      <w:proofErr w:type="spellEnd"/>
+      <w:r>
+        <w:rPr>
+          <w:rFonts w:ascii="Times New Roman" w:hAnsi="Times New Roman" w:cs="Times New Roman"/>
+          <w:b/>
+          <w:bCs/>
+          <w:sz w:val="24"/>
+          <w:szCs w:val="24"/>
+        </w:rPr>
+        <w:t xml:space="preserve"> </w:t>
+      </w:r>
+      <w:proofErr w:type="spellStart"/>
+      <w:r>
+        <w:rPr>
+          <w:rFonts w:ascii="Times New Roman" w:hAnsi="Times New Roman" w:cs="Times New Roman"/>
+          <w:b/>
+          <w:bCs/>
+          <w:sz w:val="24"/>
+          <w:szCs w:val="24"/>
+        </w:rPr>
+        <w:t>and</w:t>
+      </w:r>
+      <w:proofErr w:type="spellEnd"/>
+      <w:r>
+        <w:rPr>
+          <w:rFonts w:ascii="Times New Roman" w:hAnsi="Times New Roman" w:cs="Times New Roman"/>
+          <w:b/>
+          <w:bCs/>
+          <w:sz w:val="24"/>
+          <w:szCs w:val="24"/>
+        </w:rPr>
+        <w:t xml:space="preserve"> </w:t>
+      </w:r>
+      <w:proofErr w:type="spellStart"/>
+      <w:r>
+        <w:rPr>
+          <w:rFonts w:ascii="Times New Roman" w:hAnsi="Times New Roman" w:cs="Times New Roman"/>
+          <w:b/>
+          <w:bCs/>
+          <w:sz w:val="24"/>
+          <w:szCs w:val="24"/>
+        </w:rPr>
+        <w:t>kill</w:t>
+      </w:r>
+      <w:proofErr w:type="spellEnd"/>
+      <w:r>
+        <w:rPr>
+          <w:rFonts w:ascii="Times New Roman" w:hAnsi="Times New Roman" w:cs="Times New Roman"/>
+          <w:b/>
+          <w:bCs/>
+          <w:sz w:val="24"/>
+          <w:szCs w:val="24"/>
+        </w:rPr>
+        <w:t>:</w:t>
       </w:r>
       <w:r>
         <w:rPr>
@@ -1148,7 +1576,73 @@
           <w:sz w:val="24"/>
           <w:szCs w:val="24"/>
         </w:rPr>
-        <w:t>Алгоритм выращивания дерева (Growing tree algorithm):</w:t>
+        <w:t>Алгоритм выращивания дерева (</w:t>
+      </w:r>
+      <w:proofErr w:type="spellStart"/>
+      <w:r>
+        <w:rPr>
+          <w:rFonts w:ascii="Times New Roman" w:hAnsi="Times New Roman" w:cs="Times New Roman"/>
+          <w:b/>
+          <w:bCs/>
+          <w:sz w:val="24"/>
+          <w:szCs w:val="24"/>
+        </w:rPr>
+        <w:t>Growing</w:t>
+      </w:r>
+      <w:proofErr w:type="spellEnd"/>
+      <w:r>
+        <w:rPr>
+          <w:rFonts w:ascii="Times New Roman" w:hAnsi="Times New Roman" w:cs="Times New Roman"/>
+          <w:b/>
+          <w:bCs/>
+          <w:sz w:val="24"/>
+          <w:szCs w:val="24"/>
+        </w:rPr>
+        <w:t xml:space="preserve"> </w:t>
+      </w:r>
+      <w:proofErr w:type="spellStart"/>
+      <w:r>
+        <w:rPr>
+          <w:rFonts w:ascii="Times New Roman" w:hAnsi="Times New Roman" w:cs="Times New Roman"/>
+          <w:b/>
+          <w:bCs/>
+          <w:sz w:val="24"/>
+          <w:szCs w:val="24"/>
+        </w:rPr>
+        <w:t>tree</w:t>
+      </w:r>
+      <w:proofErr w:type="spellEnd"/>
+      <w:r>
+        <w:rPr>
+          <w:rFonts w:ascii="Times New Roman" w:hAnsi="Times New Roman" w:cs="Times New Roman"/>
+          <w:b/>
+          <w:bCs/>
+          <w:sz w:val="24"/>
+          <w:szCs w:val="24"/>
+        </w:rPr>
+        <w:t xml:space="preserve"> </w:t>
+      </w:r>
+      <w:proofErr w:type="spellStart"/>
+      <w:r>
+        <w:rPr>
+          <w:rFonts w:ascii="Times New Roman" w:hAnsi="Times New Roman" w:cs="Times New Roman"/>
+          <w:b/>
+          <w:bCs/>
+          <w:sz w:val="24"/>
+          <w:szCs w:val="24"/>
+        </w:rPr>
+        <w:t>algorithm</w:t>
+      </w:r>
+      <w:proofErr w:type="spellEnd"/>
+      <w:r>
+        <w:rPr>
+          <w:rFonts w:ascii="Times New Roman" w:hAnsi="Times New Roman" w:cs="Times New Roman"/>
+          <w:b/>
+          <w:bCs/>
+          <w:sz w:val="24"/>
+          <w:szCs w:val="24"/>
+        </w:rPr>
+        <w:t>):</w:t>
       </w:r>
       <w:r>
         <w:rPr>
@@ -1191,7 +1685,73 @@
           <w:sz w:val="24"/>
           <w:szCs w:val="24"/>
         </w:rPr>
-        <w:t>Алгоритм выращивания леса (Growing forest algorithm):</w:t>
+        <w:t>Алгоритм выращивания леса (</w:t>
+      </w:r>
+      <w:proofErr w:type="spellStart"/>
+      <w:r>
+        <w:rPr>
+          <w:rFonts w:ascii="Times New Roman" w:hAnsi="Times New Roman" w:cs="Times New Roman"/>
+          <w:b/>
+          <w:bCs/>
+          <w:sz w:val="24"/>
+          <w:szCs w:val="24"/>
+        </w:rPr>
+        <w:t>Growing</w:t>
+      </w:r>
+      <w:proofErr w:type="spellEnd"/>
+      <w:r>
+        <w:rPr>
+          <w:rFonts w:ascii="Times New Roman" w:hAnsi="Times New Roman" w:cs="Times New Roman"/>
+          <w:b/>
+          <w:bCs/>
+          <w:sz w:val="24"/>
+          <w:szCs w:val="24"/>
+        </w:rPr>
+        <w:t xml:space="preserve"> </w:t>
+      </w:r>
+      <w:proofErr w:type="spellStart"/>
+      <w:r>
+        <w:rPr>
+          <w:rFonts w:ascii="Times New Roman" w:hAnsi="Times New Roman" w:cs="Times New Roman"/>
+          <w:b/>
+          <w:bCs/>
+          <w:sz w:val="24"/>
+          <w:szCs w:val="24"/>
+        </w:rPr>
+        <w:t>forest</w:t>
+      </w:r>
+      <w:proofErr w:type="spellEnd"/>
+      <w:r>
+        <w:rPr>
+          <w:rFonts w:ascii="Times New Roman" w:hAnsi="Times New Roman" w:cs="Times New Roman"/>
+          <w:b/>
+          <w:bCs/>
+          <w:sz w:val="24"/>
+          <w:szCs w:val="24"/>
+        </w:rPr>
+        <w:t xml:space="preserve"> </w:t>
+      </w:r>
+      <w:proofErr w:type="spellStart"/>
+      <w:r>
+        <w:rPr>
+          <w:rFonts w:ascii="Times New Roman" w:hAnsi="Times New Roman" w:cs="Times New Roman"/>
+          <w:b/>
+          <w:bCs/>
+          <w:sz w:val="24"/>
+          <w:szCs w:val="24"/>
+        </w:rPr>
+        <w:t>algorithm</w:t>
+      </w:r>
+      <w:proofErr w:type="spellEnd"/>
+      <w:r>
+        <w:rPr>
+          <w:rFonts w:ascii="Times New Roman" w:hAnsi="Times New Roman" w:cs="Times New Roman"/>
+          <w:b/>
+          <w:bCs/>
+          <w:sz w:val="24"/>
+          <w:szCs w:val="24"/>
+        </w:rPr>
+        <w:t>):</w:t>
       </w:r>
       <w:r>
         <w:rPr>
@@ -1250,7 +1810,29 @@
           <w:sz w:val="24"/>
           <w:szCs w:val="24"/>
         </w:rPr>
-        <w:t>Алгоритм Эллера:</w:t>
+        <w:t xml:space="preserve">Алгоритм </w:t>
+      </w:r>
+      <w:proofErr w:type="spellStart"/>
+      <w:r>
+        <w:rPr>
+          <w:rFonts w:ascii="Times New Roman" w:hAnsi="Times New Roman" w:cs="Times New Roman"/>
+          <w:b/>
+          <w:bCs/>
+          <w:sz w:val="24"/>
+          <w:szCs w:val="24"/>
+        </w:rPr>
+        <w:t>Эллера</w:t>
+      </w:r>
+      <w:proofErr w:type="spellEnd"/>
+      <w:r>
+        <w:rPr>
+          <w:rFonts w:ascii="Times New Roman" w:hAnsi="Times New Roman" w:cs="Times New Roman"/>
+          <w:b/>
+          <w:bCs/>
+          <w:sz w:val="24"/>
+          <w:szCs w:val="24"/>
+        </w:rPr>
+        <w:t>:</w:t>
       </w:r>
       <w:r>
         <w:rPr>
@@ -1290,7 +1872,7 @@
           <w:sz w:val="24"/>
           <w:szCs w:val="24"/>
         </w:rPr>
-        <w:t xml:space="preserve"> когда не соединяемся с ячейкой, помещаем её в отдельное множество (потому что теперь она отделена от остальной части лабиринта). Создание начинается с того, что перед соединением ячеек в первой строке каждая ячейка </w:t>
+        <w:t xml:space="preserve"> когда не соединяемся с ячейкой, помещаем её в </w:t>
       </w:r>
       <w:r>
         <w:rPr>
@@ -1299,7 +1881,7 @@
           <w:szCs w:val="24"/>
         </w:rPr>
         <w:lastRenderedPageBreak/>
-        <w:t xml:space="preserve">имеет собственное множество. Создание завершается после соединения ячеек в последней строке. Существует особое правило завершения: к моменту завершения каждая ячейка должна находиться в одинаковом множестве, чтобы избежать изолированных областей. (Последняя строка создаётся объединением каждой из пар соседних ячеек, ещё не находящихся в одном множестве.) Лучше всего реализовывать множество с помощью циклического двусвязного списка ячеек (который может быть просто массивом, привязывающим ячейки к парам ячеек с обеих сторон того же множества), позволяющего выполнять за постоянное время вставку, удаление и проверку нахождения соседних ячеек в одном множестве. </w:t>
+        <w:t xml:space="preserve">отдельное множество (потому что теперь она отделена от остальной части лабиринта). Создание начинается с того, что перед соединением ячеек в первой строке каждая ячейка имеет собственное множество. Создание завершается после соединения ячеек в последней строке. Существует особое правило завершения: к моменту завершения каждая ячейка должна находиться в одинаковом множестве, чтобы избежать изолированных областей. (Последняя строка создаётся объединением каждой из пар соседних ячеек, ещё не находящихся в одном множестве.) Лучше всего реализовывать множество с помощью циклического двусвязного списка ячеек (который может быть просто массивом, привязывающим ячейки к парам ячеек с обеих сторон того же множества), позволяющего выполнять за постоянное время вставку, удаление и проверку нахождения соседних ячеек в одном множестве. </w:t>
       </w:r>
     </w:p>
     <w:p>
@@ -1332,7 +1914,31 @@
           <w:szCs w:val="24"/>
           <w:lang w:eastAsia="ru-RU"/>
         </w:rPr>
-        <w:t xml:space="preserve"> Sidewinder: </w:t>
+        <w:t xml:space="preserve"> </w:t>
+      </w:r>
+      <w:proofErr w:type="spellStart"/>
+      <w:r>
+        <w:rPr>
+          <w:rFonts w:ascii="Times New Roman" w:eastAsia="Times New Roman" w:hAnsi="Times New Roman" w:cs="Times New Roman"/>
+          <w:b/>
+          <w:bCs/>
+          <w:sz w:val="24"/>
+          <w:szCs w:val="24"/>
+          <w:lang w:eastAsia="ru-RU"/>
+        </w:rPr>
+        <w:t>Sidewinder</w:t>
+      </w:r>
+      <w:proofErr w:type="spellEnd"/>
+      <w:r>
+        <w:rPr>
+          <w:rFonts w:ascii="Times New Roman" w:eastAsia="Times New Roman" w:hAnsi="Times New Roman" w:cs="Times New Roman"/>
+          <w:b/>
+          <w:bCs/>
+          <w:sz w:val="24"/>
+          <w:szCs w:val="24"/>
+          <w:lang w:eastAsia="ru-RU"/>
+        </w:rPr>
+        <w:t xml:space="preserve">: </w:t>
       </w:r>
       <w:r>
         <w:rPr>
@@ -1442,7 +2048,51 @@
           <w:sz w:val="24"/>
           <w:szCs w:val="24"/>
         </w:rPr>
-        <w:t xml:space="preserve">Рекурсивное деление (Recursive division): </w:t>
+        <w:t>Рекурсивное деление (</w:t>
+      </w:r>
+      <w:proofErr w:type="spellStart"/>
+      <w:r>
+        <w:rPr>
+          <w:rFonts w:ascii="Times New Roman" w:hAnsi="Times New Roman" w:cs="Times New Roman"/>
+          <w:b/>
+          <w:bCs/>
+          <w:sz w:val="24"/>
+          <w:szCs w:val="24"/>
+        </w:rPr>
+        <w:t>Recursive</w:t>
+      </w:r>
+      <w:proofErr w:type="spellEnd"/>
+      <w:r>
+        <w:rPr>
+          <w:rFonts w:ascii="Times New Roman" w:hAnsi="Times New Roman" w:cs="Times New Roman"/>
+          <w:b/>
+          <w:bCs/>
+          <w:sz w:val="24"/>
+          <w:szCs w:val="24"/>
+        </w:rPr>
+        <w:t xml:space="preserve"> </w:t>
+      </w:r>
+      <w:proofErr w:type="spellStart"/>
+      <w:r>
+        <w:rPr>
+          <w:rFonts w:ascii="Times New Roman" w:hAnsi="Times New Roman" w:cs="Times New Roman"/>
+          <w:b/>
+          <w:bCs/>
+          <w:sz w:val="24"/>
+          <w:szCs w:val="24"/>
+        </w:rPr>
+        <w:t>division</w:t>
+      </w:r>
+      <w:proofErr w:type="spellEnd"/>
+      <w:r>
+        <w:rPr>
+          <w:rFonts w:ascii="Times New Roman" w:hAnsi="Times New Roman" w:cs="Times New Roman"/>
+          <w:b/>
+          <w:bCs/>
+          <w:sz w:val="24"/>
+          <w:szCs w:val="24"/>
+        </w:rPr>
+        <w:t xml:space="preserve">): </w:t>
       </w:r>
       <w:r>
         <w:rPr>
@@ -1718,14 +2368,34 @@
                 <w:szCs w:val="24"/>
               </w:rPr>
             </w:pPr>
-            <w:r>
-              <w:rPr>
-                <w:rFonts w:ascii="Times New Roman" w:hAnsi="Times New Roman" w:cs="Times New Roman"/>
-                <w:sz w:val="24"/>
-                <w:szCs w:val="24"/>
-              </w:rPr>
-              <w:t>Recursive backtracker</w:t>
-            </w:r>
+            <w:proofErr w:type="spellStart"/>
+            <w:r>
+              <w:rPr>
+                <w:rFonts w:ascii="Times New Roman" w:hAnsi="Times New Roman" w:cs="Times New Roman"/>
+                <w:sz w:val="24"/>
+                <w:szCs w:val="24"/>
+              </w:rPr>
+              <w:t>Recursive</w:t>
+            </w:r>
+            <w:proofErr w:type="spellEnd"/>
+            <w:r>
+              <w:rPr>
+                <w:rFonts w:ascii="Times New Roman" w:hAnsi="Times New Roman" w:cs="Times New Roman"/>
+                <w:sz w:val="24"/>
+                <w:szCs w:val="24"/>
+              </w:rPr>
+              <w:t xml:space="preserve"> </w:t>
+            </w:r>
+            <w:proofErr w:type="spellStart"/>
+            <w:r>
+              <w:rPr>
+                <w:rFonts w:ascii="Times New Roman" w:hAnsi="Times New Roman" w:cs="Times New Roman"/>
+                <w:sz w:val="24"/>
+                <w:szCs w:val="24"/>
+              </w:rPr>
+              <w:t>backtracker</w:t>
+            </w:r>
+            <w:proofErr w:type="spellEnd"/>
           </w:p>
         </w:tc>
         <w:tc>
@@ -1909,8 +2579,18 @@
                 <w:sz w:val="24"/>
                 <w:szCs w:val="24"/>
               </w:rPr>
-              <w:t>Алгоритм Краскала</w:t>
-            </w:r>
+              <w:t xml:space="preserve">Алгоритм </w:t>
+            </w:r>
+            <w:proofErr w:type="spellStart"/>
+            <w:r>
+              <w:rPr>
+                <w:rFonts w:ascii="Times New Roman" w:hAnsi="Times New Roman" w:cs="Times New Roman"/>
+                <w:sz w:val="24"/>
+                <w:szCs w:val="24"/>
+              </w:rPr>
+              <w:t>Краскала</w:t>
+            </w:r>
+            <w:proofErr w:type="spellEnd"/>
           </w:p>
         </w:tc>
         <w:tc>
@@ -2469,8 +3149,18 @@
                 <w:sz w:val="24"/>
                 <w:szCs w:val="24"/>
               </w:rPr>
-              <w:t>Алгоритм Олдоса-Бродера</w:t>
-            </w:r>
+              <w:t xml:space="preserve">Алгоритм </w:t>
+            </w:r>
+            <w:proofErr w:type="spellStart"/>
+            <w:r>
+              <w:rPr>
+                <w:rFonts w:ascii="Times New Roman" w:hAnsi="Times New Roman" w:cs="Times New Roman"/>
+                <w:sz w:val="24"/>
+                <w:szCs w:val="24"/>
+              </w:rPr>
+              <w:t>Олдоса-Бродера</w:t>
+            </w:r>
+            <w:proofErr w:type="spellEnd"/>
           </w:p>
         </w:tc>
         <w:tc>
@@ -2704,14 +3394,52 @@
                 <w:szCs w:val="24"/>
               </w:rPr>
             </w:pPr>
-            <w:r>
-              <w:rPr>
-                <w:rFonts w:ascii="Times New Roman" w:hAnsi="Times New Roman" w:cs="Times New Roman"/>
-                <w:sz w:val="24"/>
-                <w:szCs w:val="24"/>
-              </w:rPr>
-              <w:t>Hunt and kill</w:t>
-            </w:r>
+            <w:proofErr w:type="spellStart"/>
+            <w:r>
+              <w:rPr>
+                <w:rFonts w:ascii="Times New Roman" w:hAnsi="Times New Roman" w:cs="Times New Roman"/>
+                <w:sz w:val="24"/>
+                <w:szCs w:val="24"/>
+              </w:rPr>
+              <w:t>Hunt</w:t>
+            </w:r>
+            <w:proofErr w:type="spellEnd"/>
+            <w:r>
+              <w:rPr>
+                <w:rFonts w:ascii="Times New Roman" w:hAnsi="Times New Roman" w:cs="Times New Roman"/>
+                <w:sz w:val="24"/>
+                <w:szCs w:val="24"/>
+              </w:rPr>
+              <w:t xml:space="preserve"> </w:t>
+            </w:r>
+            <w:proofErr w:type="spellStart"/>
+            <w:r>
+              <w:rPr>
+                <w:rFonts w:ascii="Times New Roman" w:hAnsi="Times New Roman" w:cs="Times New Roman"/>
+                <w:sz w:val="24"/>
+                <w:szCs w:val="24"/>
+              </w:rPr>
+              <w:t>and</w:t>
+            </w:r>
+            <w:proofErr w:type="spellEnd"/>
+            <w:r>
+              <w:rPr>
+                <w:rFonts w:ascii="Times New Roman" w:hAnsi="Times New Roman" w:cs="Times New Roman"/>
+                <w:sz w:val="24"/>
+                <w:szCs w:val="24"/>
+              </w:rPr>
+              <w:t xml:space="preserve"> </w:t>
+            </w:r>
+            <w:proofErr w:type="spellStart"/>
+            <w:r>
+              <w:rPr>
+                <w:rFonts w:ascii="Times New Roman" w:hAnsi="Times New Roman" w:cs="Times New Roman"/>
+                <w:sz w:val="24"/>
+                <w:szCs w:val="24"/>
+              </w:rPr>
+              <w:t>kill</w:t>
+            </w:r>
+            <w:proofErr w:type="spellEnd"/>
           </w:p>
         </w:tc>
         <w:tc>
@@ -3135,8 +3863,18 @@
                 <w:sz w:val="24"/>
                 <w:szCs w:val="24"/>
               </w:rPr>
-              <w:t>Алгоритм Эллера</w:t>
-            </w:r>
+              <w:t xml:space="preserve">Алгоритм </w:t>
+            </w:r>
+            <w:proofErr w:type="spellStart"/>
+            <w:r>
+              <w:rPr>
+                <w:rFonts w:ascii="Times New Roman" w:hAnsi="Times New Roman" w:cs="Times New Roman"/>
+                <w:sz w:val="24"/>
+                <w:szCs w:val="24"/>
+              </w:rPr>
+              <w:t>Эллера</w:t>
+            </w:r>
+            <w:proofErr w:type="spellEnd"/>
           </w:p>
         </w:tc>
         <w:tc>
@@ -3252,6 +3990,7 @@
               </w:rPr>
               <w:t xml:space="preserve"> </w:t>
             </w:r>
+            <w:proofErr w:type="spellStart"/>
             <w:r>
               <w:rPr>
                 <w:rFonts w:ascii="Times New Roman" w:eastAsia="Times New Roman" w:hAnsi="Times New Roman" w:cs="Times New Roman"/>
@@ -3261,6 +4000,7 @@
               </w:rPr>
               <w:t>Sidewinder</w:t>
             </w:r>
+            <w:proofErr w:type="spellEnd"/>
           </w:p>
         </w:tc>
         <w:tc>

</xml_diff>